<commit_message>
[14] small fixes in report
</commit_message>
<xml_diff>
--- a/lab_14 (17)/doc/report/Климов Илья ЛР14 (17).docx
+++ b/lab_14 (17)/doc/report/Климов Илья ЛР14 (17).docx
@@ -4837,7 +4837,39 @@
                 <w:szCs w:val="28"/>
                 <w:lang w:val="en-US"/>
               </w:rPr>
-              <w:t>[], S, S)</w:t>
+              <w:t>[], S</w:t>
+            </w:r>
+            <w:r>
+              <w:rPr>
+                <w:sz w:val="28"/>
+                <w:szCs w:val="28"/>
+                <w:lang w:val="en-US"/>
+              </w:rPr>
+              <w:t>um</w:t>
+            </w:r>
+            <w:r>
+              <w:rPr>
+                <w:sz w:val="28"/>
+                <w:szCs w:val="28"/>
+                <w:lang w:val="en-US"/>
+              </w:rPr>
+              <w:t>, S</w:t>
+            </w:r>
+            <w:r>
+              <w:rPr>
+                <w:sz w:val="28"/>
+                <w:szCs w:val="28"/>
+                <w:lang w:val="en-US"/>
+              </w:rPr>
+              <w:t>um</w:t>
+            </w:r>
+            <w:r>
+              <w:rPr>
+                <w:sz w:val="28"/>
+                <w:szCs w:val="28"/>
+                <w:lang w:val="en-US"/>
+              </w:rPr>
+              <w:t>)</w:t>
             </w:r>
           </w:p>
           <w:p>
@@ -5606,12 +5638,14 @@
               <w:rPr>
                 <w:sz w:val="28"/>
                 <w:szCs w:val="28"/>
-              </w:rPr>
-            </w:pPr>
-            <w:r>
-              <w:rPr>
-                <w:sz w:val="28"/>
-                <w:szCs w:val="28"/>
+                <w:lang w:val="en-US"/>
+              </w:rPr>
+            </w:pPr>
+            <w:r>
+              <w:rPr>
+                <w:sz w:val="28"/>
+                <w:szCs w:val="28"/>
+                <w:lang w:val="en-US"/>
               </w:rPr>
               <w:t xml:space="preserve">[], </w:t>
             </w:r>
@@ -5627,6 +5661,7 @@
               <w:rPr>
                 <w:sz w:val="28"/>
                 <w:szCs w:val="28"/>
+                <w:lang w:val="en-US"/>
               </w:rPr>
               <w:t xml:space="preserve">, </w:t>
             </w:r>
@@ -5642,6 +5677,7 @@
               <w:rPr>
                 <w:sz w:val="28"/>
                 <w:szCs w:val="28"/>
+                <w:lang w:val="en-US"/>
               </w:rPr>
               <w:t>)</w:t>
             </w:r>
@@ -5651,6 +5687,7 @@
               <w:rPr>
                 <w:sz w:val="28"/>
                 <w:szCs w:val="28"/>
+                <w:lang w:val="en-US"/>
               </w:rPr>
             </w:pPr>
           </w:p>
@@ -5700,9 +5737,11 @@
       </w:tr>
     </w:tbl>
     <w:p>
-      <w:r>
-        <w:br w:type="page"/>
-      </w:r>
+      <w:pPr>
+        <w:rPr>
+          <w:vanish/>
+        </w:rPr>
+      </w:pPr>
     </w:p>
     <w:tbl>
       <w:tblPr>
@@ -6536,12 +6575,14 @@
               <w:rPr>
                 <w:sz w:val="28"/>
                 <w:szCs w:val="28"/>
-              </w:rPr>
-            </w:pPr>
-            <w:r>
-              <w:rPr>
-                <w:sz w:val="28"/>
-                <w:szCs w:val="28"/>
+                <w:lang w:val="en-US"/>
+              </w:rPr>
+            </w:pPr>
+            <w:r>
+              <w:rPr>
+                <w:sz w:val="28"/>
+                <w:szCs w:val="28"/>
+                <w:lang w:val="en-US"/>
               </w:rPr>
               <w:t xml:space="preserve">[], </w:t>
             </w:r>
@@ -6557,6 +6598,7 @@
               <w:rPr>
                 <w:sz w:val="28"/>
                 <w:szCs w:val="28"/>
+                <w:lang w:val="en-US"/>
               </w:rPr>
               <w:t xml:space="preserve">, </w:t>
             </w:r>
@@ -6572,6 +6614,7 @@
               <w:rPr>
                 <w:sz w:val="28"/>
                 <w:szCs w:val="28"/>
+                <w:lang w:val="en-US"/>
               </w:rPr>
               <w:t>)</w:t>
             </w:r>
@@ -6581,6 +6624,7 @@
               <w:rPr>
                 <w:sz w:val="28"/>
                 <w:szCs w:val="28"/>
+                <w:lang w:val="en-US"/>
               </w:rPr>
             </w:pPr>
           </w:p>
@@ -7397,12 +7441,14 @@
               <w:rPr>
                 <w:sz w:val="28"/>
                 <w:szCs w:val="28"/>
-              </w:rPr>
-            </w:pPr>
-            <w:r>
-              <w:rPr>
-                <w:sz w:val="28"/>
-                <w:szCs w:val="28"/>
+                <w:lang w:val="en-US"/>
+              </w:rPr>
+            </w:pPr>
+            <w:r>
+              <w:rPr>
+                <w:sz w:val="28"/>
+                <w:szCs w:val="28"/>
+                <w:lang w:val="en-US"/>
               </w:rPr>
               <w:t xml:space="preserve">[], </w:t>
             </w:r>
@@ -7418,6 +7464,7 @@
               <w:rPr>
                 <w:sz w:val="28"/>
                 <w:szCs w:val="28"/>
+                <w:lang w:val="en-US"/>
               </w:rPr>
               <w:t xml:space="preserve">, </w:t>
             </w:r>
@@ -7433,6 +7480,7 @@
               <w:rPr>
                 <w:sz w:val="28"/>
                 <w:szCs w:val="28"/>
+                <w:lang w:val="en-US"/>
               </w:rPr>
               <w:t>)</w:t>
             </w:r>
@@ -7442,6 +7490,7 @@
               <w:rPr>
                 <w:sz w:val="28"/>
                 <w:szCs w:val="28"/>
+                <w:lang w:val="en-US"/>
               </w:rPr>
             </w:pPr>
           </w:p>

</xml_diff>